<commit_message>
daily 03_10 + sprint Review
</commit_message>
<xml_diff>
--- a/Registros das Dailys/Template SPRINT-REVIEW - DataCoffee .docx
+++ b/Registros das Dailys/Template SPRINT-REVIEW - DataCoffee .docx
@@ -171,7 +171,7 @@
           <w:sz w:val="24"/>
           <w:szCs w:val="24"/>
         </w:rPr>
-        <w:t>2</w:t>
+        <w:t>3</w:t>
       </w:r>
       <w:r>
         <w:rPr>
@@ -440,6 +440,56 @@
           <w:szCs w:val="24"/>
         </w:rPr>
       </w:pPr>
+      <w:r>
+        <w:rPr>
+          <w:rFonts w:ascii="Arial" w:hAnsi="Arial" w:cs="Arial"/>
+          <w:sz w:val="24"/>
+          <w:szCs w:val="24"/>
+        </w:rPr>
+        <w:t>-</w:t>
+      </w:r>
+      <w:r>
+        <w:rPr>
+          <w:rFonts w:ascii="Arial" w:hAnsi="Arial" w:cs="Arial"/>
+          <w:sz w:val="24"/>
+          <w:szCs w:val="24"/>
+        </w:rPr>
+        <w:t xml:space="preserve"> </w:t>
+      </w:r>
+      <w:r>
+        <w:rPr>
+          <w:rFonts w:ascii="Arial" w:hAnsi="Arial" w:cs="Arial"/>
+          <w:sz w:val="24"/>
+          <w:szCs w:val="24"/>
+        </w:rPr>
+        <w:t>C</w:t>
+      </w:r>
+      <w:r>
+        <w:rPr>
+          <w:rFonts w:ascii="Arial" w:hAnsi="Arial" w:cs="Arial"/>
+          <w:sz w:val="24"/>
+          <w:szCs w:val="24"/>
+        </w:rPr>
+        <w:t>adu</w:t>
+      </w:r>
+    </w:p>
+    <w:p>
+      <w:pPr>
+        <w:rPr>
+          <w:rFonts w:ascii="Arial" w:hAnsi="Arial" w:cs="Arial"/>
+          <w:sz w:val="24"/>
+          <w:szCs w:val="24"/>
+        </w:rPr>
+      </w:pPr>
+    </w:p>
+    <w:p>
+      <w:pPr>
+        <w:rPr>
+          <w:rFonts w:ascii="Arial" w:hAnsi="Arial" w:cs="Arial"/>
+          <w:sz w:val="24"/>
+          <w:szCs w:val="24"/>
+        </w:rPr>
+      </w:pPr>
     </w:p>
     <w:p>
       <w:pPr>
@@ -493,69 +543,6 @@
     </w:p>
     <w:p>
       <w:pPr>
-        <w:rPr>
-          <w:rFonts w:ascii="Arial" w:hAnsi="Arial" w:cs="Arial"/>
-          <w:sz w:val="24"/>
-          <w:szCs w:val="24"/>
-        </w:rPr>
-      </w:pPr>
-      <w:r>
-        <w:rPr>
-          <w:rFonts w:ascii="Arial" w:hAnsi="Arial" w:cs="Arial"/>
-          <w:sz w:val="24"/>
-          <w:szCs w:val="24"/>
-        </w:rPr>
-        <w:t>-</w:t>
-      </w:r>
-      <w:r>
-        <w:rPr>
-          <w:rFonts w:ascii="Arial" w:hAnsi="Arial" w:cs="Arial"/>
-          <w:sz w:val="24"/>
-          <w:szCs w:val="24"/>
-        </w:rPr>
-        <w:t xml:space="preserve"> </w:t>
-      </w:r>
-      <w:r>
-        <w:rPr>
-          <w:rFonts w:ascii="Arial" w:hAnsi="Arial" w:cs="Arial"/>
-          <w:sz w:val="24"/>
-          <w:szCs w:val="24"/>
-        </w:rPr>
-        <w:t>C</w:t>
-      </w:r>
-      <w:r>
-        <w:rPr>
-          <w:rFonts w:ascii="Arial" w:hAnsi="Arial" w:cs="Arial"/>
-          <w:sz w:val="24"/>
-          <w:szCs w:val="24"/>
-        </w:rPr>
-        <w:t>adu</w:t>
-      </w:r>
-    </w:p>
-    <w:p>
-      <w:pPr>
-        <w:rPr>
-          <w:rFonts w:ascii="Arial" w:hAnsi="Arial" w:cs="Arial"/>
-          <w:sz w:val="24"/>
-          <w:szCs w:val="24"/>
-        </w:rPr>
-      </w:pPr>
-    </w:p>
-    <w:p>
-      <w:pPr>
-        <w:jc w:val="center"/>
-        <w:rPr>
-          <w:rFonts w:ascii="Arial" w:hAnsi="Arial" w:cs="Arial"/>
-          <w:b/>
-          <w:bCs/>
-          <w:sz w:val="24"/>
-          <w:szCs w:val="24"/>
-        </w:rPr>
-      </w:pPr>
-    </w:p>
-    <w:p>
-      <w:pPr>
-        <w:jc w:val="center"/>
         <w:rPr>
           <w:rFonts w:ascii="Arial" w:hAnsi="Arial" w:cs="Arial"/>
           <w:b/>
@@ -613,8 +600,23 @@
           <w:sz w:val="24"/>
           <w:szCs w:val="24"/>
         </w:rPr>
-        <w:lastRenderedPageBreak/>
-        <w:t>1. Modelagem de banco de dados;</w:t>
+        <w:t>1. Modelagem de banco de dados</w:t>
+      </w:r>
+      <w:r>
+        <w:rPr>
+          <w:rFonts w:ascii="Arial" w:hAnsi="Arial" w:cs="Arial"/>
+          <w:sz w:val="24"/>
+          <w:szCs w:val="24"/>
+        </w:rPr>
+        <w:t xml:space="preserve"> completa</w:t>
+      </w:r>
+      <w:r>
+        <w:rPr>
+          <w:rFonts w:ascii="Arial" w:hAnsi="Arial" w:cs="Arial"/>
+          <w:sz w:val="24"/>
+          <w:szCs w:val="24"/>
+        </w:rPr>
+        <w:t>;</w:t>
       </w:r>
     </w:p>
     <w:p>
@@ -631,6 +633,7 @@
           <w:sz w:val="24"/>
           <w:szCs w:val="24"/>
         </w:rPr>
+        <w:lastRenderedPageBreak/>
         <w:t>2.</w:t>
       </w:r>
       <w:r>
@@ -639,23 +642,7 @@
           <w:sz w:val="24"/>
           <w:szCs w:val="24"/>
         </w:rPr>
-        <w:t xml:space="preserve">Tela </w:t>
-      </w:r>
-      <w:r>
-        <w:rPr>
-          <w:rFonts w:ascii="Arial" w:hAnsi="Arial" w:cs="Arial"/>
-          <w:sz w:val="24"/>
-          <w:szCs w:val="24"/>
-        </w:rPr>
-        <w:t>de cadastro completa</w:t>
-      </w:r>
-      <w:r>
-        <w:rPr>
-          <w:rFonts w:ascii="Arial" w:hAnsi="Arial" w:cs="Arial"/>
-          <w:sz w:val="24"/>
-          <w:szCs w:val="24"/>
-        </w:rPr>
-        <w:t>;</w:t>
+        <w:t xml:space="preserve"> Ajuste código Arduino;</w:t>
       </w:r>
     </w:p>
     <w:p>
@@ -688,24 +675,7 @@
           <w:sz w:val="24"/>
           <w:szCs w:val="24"/>
         </w:rPr>
-        <w:t>Ajuste de dado de calculadora;</w:t>
-      </w:r>
-    </w:p>
-    <w:p>
-      <w:pPr>
-        <w:rPr>
-          <w:rFonts w:ascii="Arial" w:hAnsi="Arial" w:cs="Arial"/>
-          <w:sz w:val="24"/>
-          <w:szCs w:val="24"/>
-        </w:rPr>
-      </w:pPr>
-      <w:r>
-        <w:rPr>
-          <w:rFonts w:ascii="Arial" w:hAnsi="Arial" w:cs="Arial"/>
-          <w:sz w:val="24"/>
-          <w:szCs w:val="24"/>
-        </w:rPr>
-        <w:t>4.</w:t>
+        <w:t>Ajuste de dado de calculadora</w:t>
       </w:r>
       <w:r>
         <w:rPr>
@@ -713,40 +683,7 @@
           <w:sz w:val="24"/>
           <w:szCs w:val="24"/>
         </w:rPr>
-        <w:t xml:space="preserve"> </w:t>
-      </w:r>
-      <w:r>
-        <w:rPr>
-          <w:rFonts w:ascii="Arial" w:hAnsi="Arial" w:cs="Arial"/>
-          <w:sz w:val="24"/>
-          <w:szCs w:val="24"/>
-        </w:rPr>
-        <w:t>Estilização de calculadora (CSS);</w:t>
-      </w:r>
-    </w:p>
-    <w:p>
-      <w:pPr>
-        <w:rPr>
-          <w:rFonts w:ascii="Arial" w:hAnsi="Arial" w:cs="Arial"/>
-          <w:sz w:val="24"/>
-          <w:szCs w:val="24"/>
-        </w:rPr>
-      </w:pPr>
-      <w:r>
-        <w:rPr>
-          <w:rFonts w:ascii="Arial" w:hAnsi="Arial" w:cs="Arial"/>
-          <w:sz w:val="24"/>
-          <w:szCs w:val="24"/>
-        </w:rPr>
-        <w:t>5.</w:t>
-      </w:r>
-      <w:r>
-        <w:rPr>
-          <w:rFonts w:ascii="Arial" w:hAnsi="Arial" w:cs="Arial"/>
-          <w:sz w:val="24"/>
-          <w:szCs w:val="24"/>
-        </w:rPr>
-        <w:t>Inicialização de site completa</w:t>
+        <w:t xml:space="preserve"> completo</w:t>
       </w:r>
       <w:r>
         <w:rPr>
@@ -771,7 +708,7 @@
           <w:sz w:val="24"/>
           <w:szCs w:val="24"/>
         </w:rPr>
-        <w:t>6</w:t>
+        <w:t>4.Prototipação de dashboard completa</w:t>
       </w:r>
       <w:r>
         <w:rPr>
@@ -779,7 +716,56 @@
           <w:sz w:val="24"/>
           <w:szCs w:val="24"/>
         </w:rPr>
-        <w:t>. Revisão de objetivos;</w:t>
+        <w:t>;</w:t>
+      </w:r>
+    </w:p>
+    <w:p>
+      <w:pPr>
+        <w:rPr>
+          <w:rFonts w:ascii="Arial" w:hAnsi="Arial" w:cs="Arial"/>
+          <w:sz w:val="24"/>
+          <w:szCs w:val="24"/>
+        </w:rPr>
+      </w:pPr>
+      <w:r>
+        <w:rPr>
+          <w:rFonts w:ascii="Arial" w:hAnsi="Arial" w:cs="Arial"/>
+          <w:sz w:val="24"/>
+          <w:szCs w:val="24"/>
+        </w:rPr>
+        <w:t>5</w:t>
+      </w:r>
+      <w:r>
+        <w:rPr>
+          <w:rFonts w:ascii="Arial" w:hAnsi="Arial" w:cs="Arial"/>
+          <w:sz w:val="24"/>
+          <w:szCs w:val="24"/>
+        </w:rPr>
+        <w:t>.</w:t>
+      </w:r>
+      <w:r>
+        <w:rPr>
+          <w:rFonts w:ascii="Arial" w:hAnsi="Arial" w:cs="Arial"/>
+          <w:sz w:val="24"/>
+          <w:szCs w:val="24"/>
+        </w:rPr>
+        <w:t xml:space="preserve"> </w:t>
+      </w:r>
+      <w:r>
+        <w:rPr>
+          <w:rFonts w:ascii="Arial" w:hAnsi="Arial" w:cs="Arial"/>
+          <w:sz w:val="24"/>
+          <w:szCs w:val="24"/>
+        </w:rPr>
+        <w:t>Inicialização de código de login</w:t>
+      </w:r>
+      <w:r>
+        <w:rPr>
+          <w:rFonts w:ascii="Arial" w:hAnsi="Arial" w:cs="Arial"/>
+          <w:sz w:val="24"/>
+          <w:szCs w:val="24"/>
+        </w:rPr>
+        <w:t>;</w:t>
       </w:r>
     </w:p>
     <w:p>
@@ -845,7 +831,7 @@
           <w:sz w:val="24"/>
           <w:szCs w:val="24"/>
         </w:rPr>
-        <w:t>3</w:t>
+        <w:t>4</w:t>
       </w:r>
       <w:r>
         <w:rPr>

</xml_diff>

<commit_message>
inserção de daily e código para inserts em VM
</commit_message>
<xml_diff>
--- a/Registros das Dailys/Template SPRINT-REVIEW - DataCoffee .docx
+++ b/Registros das Dailys/Template SPRINT-REVIEW - DataCoffee .docx
@@ -163,15 +163,7 @@
           <w:sz w:val="24"/>
           <w:szCs w:val="24"/>
         </w:rPr>
-        <w:t>0</w:t>
-      </w:r>
-      <w:r>
-        <w:rPr>
-          <w:rFonts w:ascii="Arial" w:hAnsi="Arial" w:cs="Arial"/>
-          <w:sz w:val="24"/>
-          <w:szCs w:val="24"/>
-        </w:rPr>
-        <w:t>9</w:t>
+        <w:t>11</w:t>
       </w:r>
       <w:r>
         <w:rPr>
@@ -745,7 +737,15 @@
           <w:sz w:val="24"/>
           <w:szCs w:val="24"/>
         </w:rPr>
-        <w:t>10</w:t>
+        <w:t>1</w:t>
+      </w:r>
+      <w:r>
+        <w:rPr>
+          <w:rFonts w:ascii="Arial" w:hAnsi="Arial" w:cs="Arial"/>
+          <w:sz w:val="24"/>
+          <w:szCs w:val="24"/>
+        </w:rPr>
+        <w:t>3</w:t>
       </w:r>
       <w:r>
         <w:rPr>

</xml_diff>

<commit_message>
alteracao de modelagem e script
</commit_message>
<xml_diff>
--- a/Registros das Dailys/Template SPRINT-REVIEW - DataCoffee .docx
+++ b/Registros das Dailys/Template SPRINT-REVIEW - DataCoffee .docx
@@ -163,15 +163,7 @@
           <w:sz w:val="24"/>
           <w:szCs w:val="24"/>
         </w:rPr>
-        <w:t>2</w:t>
-      </w:r>
-      <w:r>
-        <w:rPr>
-          <w:rFonts w:ascii="Arial" w:hAnsi="Arial" w:cs="Arial"/>
-          <w:sz w:val="24"/>
-          <w:szCs w:val="24"/>
-        </w:rPr>
-        <w:t>8</w:t>
+        <w:t>06</w:t>
       </w:r>
       <w:r>
         <w:rPr>
@@ -187,7 +179,15 @@
           <w:sz w:val="24"/>
           <w:szCs w:val="24"/>
         </w:rPr>
-        <w:t>10</w:t>
+        <w:t>1</w:t>
+      </w:r>
+      <w:r>
+        <w:rPr>
+          <w:rFonts w:ascii="Arial" w:hAnsi="Arial" w:cs="Arial"/>
+          <w:sz w:val="24"/>
+          <w:szCs w:val="24"/>
+        </w:rPr>
+        <w:t>1</w:t>
       </w:r>
       <w:r>
         <w:rPr>
@@ -466,6 +466,23 @@
           <w:szCs w:val="24"/>
         </w:rPr>
       </w:pPr>
+      <w:r>
+        <w:rPr>
+          <w:rFonts w:ascii="Arial" w:hAnsi="Arial" w:cs="Arial"/>
+          <w:sz w:val="24"/>
+          <w:szCs w:val="24"/>
+        </w:rPr>
+        <w:t>- Cadu</w:t>
+      </w:r>
+    </w:p>
+    <w:p>
+      <w:pPr>
+        <w:rPr>
+          <w:rFonts w:ascii="Arial" w:hAnsi="Arial" w:cs="Arial"/>
+          <w:sz w:val="24"/>
+          <w:szCs w:val="24"/>
+        </w:rPr>
+      </w:pPr>
     </w:p>
     <w:p>
       <w:pPr>
@@ -512,23 +529,6 @@
       <w:pPr>
         <w:rPr>
           <w:rFonts w:ascii="Arial" w:hAnsi="Arial" w:cs="Arial"/>
-          <w:sz w:val="24"/>
-          <w:szCs w:val="24"/>
-        </w:rPr>
-      </w:pPr>
-      <w:r>
-        <w:rPr>
-          <w:rFonts w:ascii="Arial" w:hAnsi="Arial" w:cs="Arial"/>
-          <w:sz w:val="24"/>
-          <w:szCs w:val="24"/>
-        </w:rPr>
-        <w:t>- Cadu</w:t>
-      </w:r>
-    </w:p>
-    <w:p>
-      <w:pPr>
-        <w:rPr>
-          <w:rFonts w:ascii="Arial" w:hAnsi="Arial" w:cs="Arial"/>
           <w:b/>
           <w:bCs/>
           <w:sz w:val="24"/>
@@ -560,195 +560,11 @@
     <w:p/>
     <w:p>
       <w:pPr>
-        <w:tabs>
-          <w:tab w:val="center" w:pos="4320"/>
-        </w:tabs>
-        <w:rPr>
-          <w:rFonts w:ascii="Arial" w:hAnsi="Arial" w:cs="Arial"/>
-          <w:sz w:val="24"/>
-          <w:szCs w:val="24"/>
-        </w:rPr>
-      </w:pPr>
-      <w:r>
-        <w:rPr>
-          <w:rFonts w:ascii="Arial" w:hAnsi="Arial" w:cs="Arial"/>
-          <w:sz w:val="24"/>
-          <w:szCs w:val="24"/>
-        </w:rPr>
-        <w:t xml:space="preserve">1. </w:t>
-      </w:r>
-      <w:r>
-        <w:rPr>
-          <w:rFonts w:ascii="Arial" w:hAnsi="Arial" w:cs="Arial"/>
-          <w:sz w:val="24"/>
-          <w:szCs w:val="24"/>
-        </w:rPr>
-        <w:t>Finalização de documentação</w:t>
-      </w:r>
-      <w:r>
-        <w:rPr>
-          <w:rFonts w:ascii="Arial" w:hAnsi="Arial" w:cs="Arial"/>
-          <w:sz w:val="24"/>
-          <w:szCs w:val="24"/>
-        </w:rPr>
-        <w:t>;</w:t>
-      </w:r>
-    </w:p>
-    <w:p>
-      <w:pPr>
-        <w:rPr>
-          <w:rFonts w:ascii="Arial" w:hAnsi="Arial" w:cs="Arial"/>
-          <w:sz w:val="24"/>
-          <w:szCs w:val="24"/>
-        </w:rPr>
-      </w:pPr>
-      <w:r>
-        <w:rPr>
-          <w:rFonts w:ascii="Arial" w:hAnsi="Arial" w:cs="Arial"/>
-          <w:sz w:val="24"/>
-          <w:szCs w:val="24"/>
-        </w:rPr>
-        <w:t>2.</w:t>
-      </w:r>
-      <w:r>
-        <w:rPr>
-          <w:rFonts w:ascii="Arial" w:hAnsi="Arial" w:cs="Arial"/>
-          <w:sz w:val="24"/>
-          <w:szCs w:val="24"/>
-        </w:rPr>
-        <w:t xml:space="preserve"> </w:t>
-      </w:r>
-      <w:r>
-        <w:rPr>
-          <w:rFonts w:ascii="Arial" w:hAnsi="Arial" w:cs="Arial"/>
-          <w:sz w:val="24"/>
-          <w:szCs w:val="24"/>
-        </w:rPr>
-        <w:t>Construção de apresentação</w:t>
-      </w:r>
-      <w:r>
-        <w:rPr>
-          <w:rFonts w:ascii="Arial" w:hAnsi="Arial" w:cs="Arial"/>
-          <w:sz w:val="24"/>
-          <w:szCs w:val="24"/>
-        </w:rPr>
-        <w:t xml:space="preserve"> de apresentação;</w:t>
-      </w:r>
-    </w:p>
-    <w:p>
-      <w:pPr>
-        <w:rPr>
-          <w:rFonts w:ascii="Arial" w:hAnsi="Arial" w:cs="Arial"/>
-          <w:sz w:val="24"/>
-          <w:szCs w:val="24"/>
-        </w:rPr>
-      </w:pPr>
-      <w:r>
-        <w:rPr>
-          <w:rFonts w:ascii="Arial" w:hAnsi="Arial" w:cs="Arial"/>
-          <w:sz w:val="24"/>
-          <w:szCs w:val="24"/>
-        </w:rPr>
-        <w:t xml:space="preserve">3. </w:t>
-      </w:r>
-      <w:r>
-        <w:rPr>
-          <w:rFonts w:ascii="Arial" w:hAnsi="Arial" w:cs="Arial"/>
-          <w:sz w:val="24"/>
-          <w:szCs w:val="24"/>
-        </w:rPr>
-        <w:t xml:space="preserve">Atualização de </w:t>
-      </w:r>
-      <w:proofErr w:type="spellStart"/>
-      <w:r>
-        <w:rPr>
-          <w:rFonts w:ascii="Arial" w:hAnsi="Arial" w:cs="Arial"/>
-          <w:sz w:val="24"/>
-          <w:szCs w:val="24"/>
-        </w:rPr>
-        <w:t>github</w:t>
-      </w:r>
-      <w:proofErr w:type="spellEnd"/>
-      <w:r>
-        <w:rPr>
-          <w:rFonts w:ascii="Arial" w:hAnsi="Arial" w:cs="Arial"/>
-          <w:sz w:val="24"/>
-          <w:szCs w:val="24"/>
-        </w:rPr>
-        <w:t>;</w:t>
-      </w:r>
-    </w:p>
-    <w:p>
-      <w:pPr>
-        <w:rPr>
-          <w:rFonts w:ascii="Arial" w:hAnsi="Arial" w:cs="Arial"/>
-          <w:sz w:val="24"/>
-          <w:szCs w:val="24"/>
-        </w:rPr>
-      </w:pPr>
-      <w:r>
-        <w:rPr>
-          <w:rFonts w:ascii="Arial" w:hAnsi="Arial" w:cs="Arial"/>
-          <w:sz w:val="24"/>
-          <w:szCs w:val="24"/>
-        </w:rPr>
-        <w:t xml:space="preserve">4. Discussão de </w:t>
-      </w:r>
-      <w:r>
-        <w:rPr>
-          <w:rFonts w:ascii="Arial" w:hAnsi="Arial" w:cs="Arial"/>
-          <w:sz w:val="24"/>
-          <w:szCs w:val="24"/>
-        </w:rPr>
-        <w:t>entregas do projeto;</w:t>
-      </w:r>
-    </w:p>
-    <w:p>
-      <w:pPr>
-        <w:rPr>
-          <w:rFonts w:ascii="Arial" w:hAnsi="Arial" w:cs="Arial"/>
-          <w:sz w:val="24"/>
-          <w:szCs w:val="24"/>
-        </w:rPr>
-      </w:pPr>
-      <w:r>
-        <w:rPr>
-          <w:rFonts w:ascii="Arial" w:hAnsi="Arial" w:cs="Arial"/>
-          <w:sz w:val="24"/>
-          <w:szCs w:val="24"/>
-        </w:rPr>
-        <w:lastRenderedPageBreak/>
-        <w:t xml:space="preserve">5. Ajuste de </w:t>
-      </w:r>
-      <w:proofErr w:type="spellStart"/>
-      <w:r>
-        <w:rPr>
-          <w:rFonts w:ascii="Arial" w:hAnsi="Arial" w:cs="Arial"/>
-          <w:sz w:val="24"/>
-          <w:szCs w:val="24"/>
-        </w:rPr>
-        <w:t>KPI</w:t>
-      </w:r>
-      <w:r>
-        <w:rPr>
-          <w:rFonts w:ascii="Arial" w:hAnsi="Arial" w:cs="Arial"/>
-          <w:sz w:val="24"/>
-          <w:szCs w:val="24"/>
-        </w:rPr>
-        <w:t>´s</w:t>
-      </w:r>
-      <w:proofErr w:type="spellEnd"/>
-      <w:r>
-        <w:rPr>
-          <w:rFonts w:ascii="Arial" w:hAnsi="Arial" w:cs="Arial"/>
-          <w:sz w:val="24"/>
-          <w:szCs w:val="24"/>
-        </w:rPr>
-        <w:t>;</w:t>
-      </w:r>
-    </w:p>
-    <w:p>
-      <w:pPr>
+        <w:pStyle w:val="PargrafodaLista"/>
+        <w:numPr>
+          <w:ilvl w:val="0"/>
+          <w:numId w:val="11"/>
+        </w:numPr>
         <w:rPr>
           <w:rFonts w:ascii="Arial" w:hAnsi="Arial" w:cs="Arial"/>
           <w:sz w:val="24"/>
@@ -862,6 +678,7 @@
           <w:sz w:val="24"/>
           <w:szCs w:val="24"/>
         </w:rPr>
+        <w:lastRenderedPageBreak/>
         <w:t>Hora</w:t>
       </w:r>
       <w:r>
@@ -1065,6 +882,92 @@
     </w:lvl>
   </w:abstractNum>
   <w:abstractNum w:abstractNumId="9" w15:restartNumberingAfterBreak="0">
+    <w:nsid w:val="63BC665F"/>
+    <w:multiLevelType w:val="hybridMultilevel"/>
+    <w:tmpl w:val="44D8A4C0"/>
+    <w:lvl w:ilvl="0" w:tplc="0416000F">
+      <w:start w:val="1"/>
+      <w:numFmt w:val="decimal"/>
+      <w:lvlText w:val="%1."/>
+      <w:lvlJc w:val="left"/>
+      <w:pPr>
+        <w:ind w:left="720" w:hanging="360"/>
+      </w:pPr>
+    </w:lvl>
+    <w:lvl w:ilvl="1" w:tplc="04160019" w:tentative="1">
+      <w:start w:val="1"/>
+      <w:numFmt w:val="lowerLetter"/>
+      <w:lvlText w:val="%2."/>
+      <w:lvlJc w:val="left"/>
+      <w:pPr>
+        <w:ind w:left="1440" w:hanging="360"/>
+      </w:pPr>
+    </w:lvl>
+    <w:lvl w:ilvl="2" w:tplc="0416001B" w:tentative="1">
+      <w:start w:val="1"/>
+      <w:numFmt w:val="lowerRoman"/>
+      <w:lvlText w:val="%3."/>
+      <w:lvlJc w:val="right"/>
+      <w:pPr>
+        <w:ind w:left="2160" w:hanging="180"/>
+      </w:pPr>
+    </w:lvl>
+    <w:lvl w:ilvl="3" w:tplc="0416000F" w:tentative="1">
+      <w:start w:val="1"/>
+      <w:numFmt w:val="decimal"/>
+      <w:lvlText w:val="%4."/>
+      <w:lvlJc w:val="left"/>
+      <w:pPr>
+        <w:ind w:left="2880" w:hanging="360"/>
+      </w:pPr>
+    </w:lvl>
+    <w:lvl w:ilvl="4" w:tplc="04160019" w:tentative="1">
+      <w:start w:val="1"/>
+      <w:numFmt w:val="lowerLetter"/>
+      <w:lvlText w:val="%5."/>
+      <w:lvlJc w:val="left"/>
+      <w:pPr>
+        <w:ind w:left="3600" w:hanging="360"/>
+      </w:pPr>
+    </w:lvl>
+    <w:lvl w:ilvl="5" w:tplc="0416001B" w:tentative="1">
+      <w:start w:val="1"/>
+      <w:numFmt w:val="lowerRoman"/>
+      <w:lvlText w:val="%6."/>
+      <w:lvlJc w:val="right"/>
+      <w:pPr>
+        <w:ind w:left="4320" w:hanging="180"/>
+      </w:pPr>
+    </w:lvl>
+    <w:lvl w:ilvl="6" w:tplc="0416000F" w:tentative="1">
+      <w:start w:val="1"/>
+      <w:numFmt w:val="decimal"/>
+      <w:lvlText w:val="%7."/>
+      <w:lvlJc w:val="left"/>
+      <w:pPr>
+        <w:ind w:left="5040" w:hanging="360"/>
+      </w:pPr>
+    </w:lvl>
+    <w:lvl w:ilvl="7" w:tplc="04160019" w:tentative="1">
+      <w:start w:val="1"/>
+      <w:numFmt w:val="lowerLetter"/>
+      <w:lvlText w:val="%8."/>
+      <w:lvlJc w:val="left"/>
+      <w:pPr>
+        <w:ind w:left="5760" w:hanging="360"/>
+      </w:pPr>
+    </w:lvl>
+    <w:lvl w:ilvl="8" w:tplc="0416001B" w:tentative="1">
+      <w:start w:val="1"/>
+      <w:numFmt w:val="lowerRoman"/>
+      <w:lvlText w:val="%9."/>
+      <w:lvlJc w:val="right"/>
+      <w:pPr>
+        <w:ind w:left="6480" w:hanging="180"/>
+      </w:pPr>
+    </w:lvl>
+  </w:abstractNum>
+  <w:abstractNum w:abstractNumId="10" w15:restartNumberingAfterBreak="0">
     <w:nsid w:val="6F153D3E"/>
     <w:multiLevelType w:val="hybridMultilevel"/>
     <w:tmpl w:val="38B853DC"/>
@@ -1181,6 +1084,9 @@
     <w:abstractNumId w:val="0"/>
   </w:num>
   <w:num w:numId="10" w16cid:durableId="1689603290">
+    <w:abstractNumId w:val="10"/>
+  </w:num>
+  <w:num w:numId="11" w16cid:durableId="197551076">
     <w:abstractNumId w:val="9"/>
   </w:num>
 </w:numbering>

</xml_diff>